<commit_message>
- Added Documents  that have been submitted in the phase 1
</commit_message>
<xml_diff>
--- a/Deliverables/Phase1/Phase1 Report.docx
+++ b/Deliverables/Phase1/Phase1 Report.docx
@@ -2,8 +2,271 @@
 <file path=word/document.xml><?xml version="1.0" encoding="utf-8"?>
 <w:document xmlns:wpc="http://schemas.microsoft.com/office/word/2010/wordprocessingCanvas" xmlns:mo="http://schemas.microsoft.com/office/mac/office/2008/main" xmlns:mc="http://schemas.openxmlformats.org/markup-compatibility/2006" xmlns:mv="urn:schemas-microsoft-com:mac:vml" xmlns:o="urn:schemas-microsoft-com:office:office" xmlns:r="http://schemas.openxmlformats.org/officeDocument/2006/relationships" xmlns:m="http://schemas.openxmlformats.org/officeDocument/2006/math" xmlns:v="urn:schemas-microsoft-com:vml" xmlns:wp14="http://schemas.microsoft.com/office/word/2010/wordprocessingDrawing" xmlns:wp="http://schemas.openxmlformats.org/drawingml/2006/wordprocessingDrawing" xmlns:w10="urn:schemas-microsoft-com:office:word" xmlns:w="http://schemas.openxmlformats.org/wordprocessingml/2006/main" xmlns:w14="http://schemas.microsoft.com/office/word/2010/wordml" xmlns:w15="http://schemas.microsoft.com/office/word/2012/wordml" xmlns:wpg="http://schemas.microsoft.com/office/word/2010/wordprocessingGroup" xmlns:wpi="http://schemas.microsoft.com/office/word/2010/wordprocessingInk" xmlns:wne="http://schemas.microsoft.com/office/word/2006/wordml" xmlns:wps="http://schemas.microsoft.com/office/word/2010/wordprocessingShape" mc:Ignorable="w14 w15 wp14">
   <w:body>
+    <w:p>
+      <w:pPr>
+        <w:pStyle w:val="Heading1"/>
+        <w:jc w:val="center"/>
+      </w:pPr>
+      <w:r>
+        <w:t>Design Patterns and Refactoring</w:t>
+      </w:r>
+    </w:p>
+    <w:p>
+      <w:pPr>
+        <w:pStyle w:val="Heading2"/>
+        <w:jc w:val="center"/>
+      </w:pPr>
+      <w:r>
+        <w:t>Phase-1</w:t>
+      </w:r>
+    </w:p>
+    <w:p>
+      <w:pPr>
+        <w:rPr>
+          <w:sz w:val="24"/>
+        </w:rPr>
+      </w:pPr>
+      <w:r>
+        <w:rPr>
+          <w:b/>
+          <w:sz w:val="28"/>
+          <w:szCs w:val="28"/>
+        </w:rPr>
+        <w:t>Group Members:</w:t>
+      </w:r>
+    </w:p>
+    <w:p>
+      <w:pPr>
+        <w:rPr>
+          <w:sz w:val="24"/>
+        </w:rPr>
+      </w:pPr>
+      <w:r>
+        <w:rPr>
+          <w:sz w:val="24"/>
+        </w:rPr>
+        <w:tab/>
+      </w:r>
+      <w:r>
+        <w:rPr>
+          <w:sz w:val="24"/>
+        </w:rPr>
+        <w:tab/>
+      </w:r>
+      <w:r>
+        <w:rPr>
+          <w:sz w:val="24"/>
+        </w:rPr>
+        <w:tab/>
+      </w:r>
+      <w:r>
+        <w:rPr>
+          <w:sz w:val="24"/>
+        </w:rPr>
+        <w:tab/>
+      </w:r>
+      <w:r>
+        <w:rPr>
+          <w:sz w:val="24"/>
+        </w:rPr>
+        <w:tab/>
+        <w:t xml:space="preserve">Muhammad Umar Hayat </w:t>
+      </w:r>
+      <w:r>
+        <w:rPr>
+          <w:sz w:val="24"/>
+        </w:rPr>
+        <w:tab/>
+      </w:r>
+      <w:r>
+        <w:rPr>
+          <w:sz w:val="24"/>
+        </w:rPr>
+        <w:tab/>
+        <w:t>16030011</w:t>
+      </w:r>
+    </w:p>
+    <w:p>
+      <w:pPr>
+        <w:rPr>
+          <w:sz w:val="24"/>
+        </w:rPr>
+      </w:pPr>
+      <w:r>
+        <w:rPr>
+          <w:sz w:val="24"/>
+        </w:rPr>
+        <w:tab/>
+      </w:r>
+      <w:r>
+        <w:rPr>
+          <w:sz w:val="24"/>
+        </w:rPr>
+        <w:tab/>
+      </w:r>
+      <w:r>
+        <w:rPr>
+          <w:sz w:val="24"/>
+        </w:rPr>
+        <w:tab/>
+      </w:r>
+      <w:r>
+        <w:rPr>
+          <w:sz w:val="24"/>
+        </w:rPr>
+        <w:tab/>
+      </w:r>
+      <w:r>
+        <w:rPr>
+          <w:sz w:val="24"/>
+        </w:rPr>
+        <w:tab/>
+        <w:t>Muhammad Feroze Waris</w:t>
+      </w:r>
+      <w:r>
+        <w:rPr>
+          <w:sz w:val="24"/>
+        </w:rPr>
+        <w:tab/>
+      </w:r>
+      <w:r>
+        <w:rPr>
+          <w:sz w:val="24"/>
+        </w:rPr>
+        <w:tab/>
+        <w:t>16030056</w:t>
+      </w:r>
+    </w:p>
+    <w:p>
+      <w:pPr>
+        <w:rPr>
+          <w:sz w:val="24"/>
+        </w:rPr>
+      </w:pPr>
+      <w:r>
+        <w:rPr>
+          <w:sz w:val="24"/>
+        </w:rPr>
+        <w:tab/>
+      </w:r>
+      <w:r>
+        <w:rPr>
+          <w:sz w:val="24"/>
+        </w:rPr>
+        <w:tab/>
+      </w:r>
+      <w:r>
+        <w:rPr>
+          <w:sz w:val="24"/>
+        </w:rPr>
+        <w:tab/>
+      </w:r>
+      <w:r>
+        <w:rPr>
+          <w:sz w:val="24"/>
+        </w:rPr>
+        <w:tab/>
+      </w:r>
+      <w:r>
+        <w:rPr>
+          <w:sz w:val="24"/>
+        </w:rPr>
+        <w:tab/>
+        <w:t>Muhammad Qasim Hunain</w:t>
+      </w:r>
+      <w:r>
+        <w:rPr>
+          <w:sz w:val="24"/>
+        </w:rPr>
+        <w:tab/>
+        <w:t>16030012</w:t>
+      </w:r>
+      <w:bookmarkStart w:id="0" w:name="_GoBack"/>
+      <w:bookmarkEnd w:id="0"/>
+    </w:p>
+    <w:p>
+      <w:pPr>
+        <w:rPr>
+          <w:sz w:val="24"/>
+        </w:rPr>
+      </w:pPr>
+      <w:r>
+        <w:rPr>
+          <w:sz w:val="24"/>
+        </w:rPr>
+        <w:tab/>
+      </w:r>
+      <w:r>
+        <w:rPr>
+          <w:sz w:val="24"/>
+        </w:rPr>
+        <w:tab/>
+      </w:r>
+      <w:r>
+        <w:rPr>
+          <w:sz w:val="24"/>
+        </w:rPr>
+        <w:tab/>
+      </w:r>
+      <w:r>
+        <w:rPr>
+          <w:sz w:val="24"/>
+        </w:rPr>
+        <w:tab/>
+      </w:r>
+      <w:r>
+        <w:rPr>
+          <w:sz w:val="24"/>
+        </w:rPr>
+        <w:tab/>
+        <w:t>Hassaan Fayyaz</w:t>
+      </w:r>
+      <w:r>
+        <w:rPr>
+          <w:sz w:val="24"/>
+        </w:rPr>
+        <w:tab/>
+      </w:r>
+      <w:r>
+        <w:rPr>
+          <w:sz w:val="24"/>
+        </w:rPr>
+        <w:tab/>
+      </w:r>
+      <w:r>
+        <w:rPr>
+          <w:sz w:val="24"/>
+        </w:rPr>
+        <w:tab/>
+      </w:r>
+      <w:r>
+        <w:rPr>
+          <w:sz w:val="24"/>
+        </w:rPr>
+        <w:tab/>
+        <w:t>16030009</w:t>
+      </w:r>
+    </w:p>
     <w:p/>
     <w:p/>
+    <w:p/>
+    <w:p/>
+    <w:p/>
+    <w:p/>
+    <w:p/>
+    <w:p/>
+    <w:p/>
+    <w:p/>
+    <w:p/>
+    <w:p/>
+    <w:p/>
+    <w:p/>
+    <w:p/>
+    <w:p/>
+    <w:p/>
+    <w:p/>
+    <w:p/>
+    <w:p/>
     <w:p>
       <w:pPr>
         <w:pStyle w:val="Heading1"/>
@@ -13,6 +276,7 @@
           <w:sz w:val="28"/>
           <w:szCs w:val="28"/>
         </w:rPr>
+        <w:lastRenderedPageBreak/>
         <w:t>Class Diagram</w:t>
       </w:r>
     </w:p>
@@ -124,46 +388,52 @@
           <w:sz w:val="28"/>
           <w:szCs w:val="28"/>
         </w:rPr>
+        <w:t>Code Smells</w:t>
+      </w:r>
+    </w:p>
+    <w:p>
+      <w:pPr>
+        <w:rPr>
+          <w:sz w:val="24"/>
+        </w:rPr>
+      </w:pPr>
+      <w:r>
+        <w:rPr>
+          <w:sz w:val="24"/>
+        </w:rPr>
+        <w:t>1.</w:t>
+      </w:r>
+    </w:p>
+    <w:p>
+      <w:pPr>
+        <w:rPr>
+          <w:sz w:val="24"/>
+        </w:rPr>
+      </w:pPr>
+      <w:r>
+        <w:rPr>
+          <w:sz w:val="24"/>
+        </w:rPr>
+        <w:t xml:space="preserve">Code Smell: </w:t>
+      </w:r>
+      <w:r>
+        <w:rPr>
+          <w:sz w:val="24"/>
+        </w:rPr>
+        <w:t>Long Methods</w:t>
+      </w:r>
+    </w:p>
+    <w:p>
+      <w:pPr>
+        <w:rPr>
+          <w:sz w:val="24"/>
+        </w:rPr>
+      </w:pPr>
+      <w:r>
+        <w:rPr>
+          <w:sz w:val="24"/>
+        </w:rPr>
         <w:lastRenderedPageBreak/>
-        <w:t>Code Smells</w:t>
-      </w:r>
-    </w:p>
-    <w:p>
-      <w:pPr>
-        <w:rPr>
-          <w:sz w:val="24"/>
-        </w:rPr>
-      </w:pPr>
-      <w:r>
-        <w:rPr>
-          <w:sz w:val="24"/>
-        </w:rPr>
-        <w:t>1.</w:t>
-      </w:r>
-    </w:p>
-    <w:p>
-      <w:pPr>
-        <w:rPr>
-          <w:sz w:val="24"/>
-        </w:rPr>
-      </w:pPr>
-      <w:r>
-        <w:rPr>
-          <w:sz w:val="24"/>
-        </w:rPr>
-        <w:t>Long Methods</w:t>
-      </w:r>
-    </w:p>
-    <w:p>
-      <w:pPr>
-        <w:rPr>
-          <w:sz w:val="24"/>
-        </w:rPr>
-      </w:pPr>
-      <w:r>
-        <w:rPr>
-          <w:sz w:val="24"/>
-        </w:rPr>
         <w:t>Class: Main.java</w:t>
       </w:r>
     </w:p>
@@ -266,6 +536,12 @@
         <w:rPr>
           <w:sz w:val="24"/>
         </w:rPr>
+        <w:t xml:space="preserve">Code Smell: </w:t>
+      </w:r>
+      <w:r>
+        <w:rPr>
+          <w:sz w:val="24"/>
+        </w:rPr>
         <w:t>Long Methods</w:t>
       </w:r>
     </w:p>
@@ -351,80 +627,74 @@
         <w:rPr>
           <w:sz w:val="24"/>
         </w:rPr>
+        <w:t>3.</w:t>
+      </w:r>
+    </w:p>
+    <w:p>
+      <w:pPr>
+        <w:rPr>
+          <w:sz w:val="24"/>
+        </w:rPr>
+      </w:pPr>
+      <w:r>
+        <w:rPr>
+          <w:sz w:val="24"/>
+        </w:rPr>
+        <w:t>Code smell: Long Method</w:t>
+      </w:r>
+    </w:p>
+    <w:p>
+      <w:pPr>
+        <w:rPr>
+          <w:sz w:val="24"/>
+        </w:rPr>
+      </w:pPr>
+      <w:r>
+        <w:rPr>
+          <w:sz w:val="24"/>
+        </w:rPr>
+        <w:t>Class: Main.java</w:t>
+      </w:r>
+    </w:p>
+    <w:p>
+      <w:pPr>
+        <w:rPr>
+          <w:sz w:val="24"/>
+        </w:rPr>
+      </w:pPr>
+      <w:r>
+        <w:rPr>
+          <w:sz w:val="24"/>
+        </w:rPr>
+        <w:t>Re-factoring: Extract Method</w:t>
+      </w:r>
+    </w:p>
+    <w:p>
+      <w:pPr>
+        <w:rPr>
+          <w:sz w:val="24"/>
+        </w:rPr>
+      </w:pPr>
+      <w:r>
+        <w:rPr>
+          <w:sz w:val="24"/>
+        </w:rPr>
+        <w:t xml:space="preserve"> </w:t>
+      </w:r>
+    </w:p>
+    <w:p>
+      <w:pPr>
+        <w:rPr>
+          <w:sz w:val="24"/>
+        </w:rPr>
+      </w:pPr>
+      <w:r>
+        <w:rPr>
+          <w:noProof/>
+          <w:sz w:val="24"/>
+          <w:lang w:eastAsia="en-US"/>
+        </w:rPr>
         <w:lastRenderedPageBreak/>
-        <w:t>3.</w:t>
-      </w:r>
-    </w:p>
-    <w:p>
-      <w:pPr>
-        <w:rPr>
-          <w:sz w:val="24"/>
-        </w:rPr>
-      </w:pPr>
-      <w:r>
-        <w:rPr>
-          <w:sz w:val="24"/>
-        </w:rPr>
-        <w:t>Code smell: Long Method</w:t>
-      </w:r>
-    </w:p>
-    <w:p>
-      <w:pPr>
-        <w:rPr>
-          <w:sz w:val="24"/>
-        </w:rPr>
-      </w:pPr>
-      <w:r>
-        <w:rPr>
-          <w:sz w:val="24"/>
-        </w:rPr>
-        <w:t>Class: Main.java</w:t>
-      </w:r>
-    </w:p>
-    <w:p>
-      <w:pPr>
-        <w:rPr>
-          <w:sz w:val="24"/>
-        </w:rPr>
-      </w:pPr>
-      <w:r>
-        <w:rPr>
-          <w:sz w:val="24"/>
-        </w:rPr>
-        <w:t xml:space="preserve">Re-factoring: </w:t>
-      </w:r>
-      <w:r>
-        <w:rPr>
-          <w:sz w:val="24"/>
-        </w:rPr>
-        <w:t>Extract Method</w:t>
-      </w:r>
-    </w:p>
-    <w:p>
-      <w:pPr>
-        <w:rPr>
-          <w:sz w:val="24"/>
-        </w:rPr>
-      </w:pPr>
-      <w:r>
-        <w:rPr>
-          <w:sz w:val="24"/>
-        </w:rPr>
-        <w:t xml:space="preserve"> </w:t>
-      </w:r>
-    </w:p>
-    <w:p>
-      <w:pPr>
-        <w:rPr>
-          <w:sz w:val="24"/>
-        </w:rPr>
-      </w:pPr>
-      <w:r>
-        <w:rPr>
-          <w:noProof/>
-          <w:sz w:val="24"/>
-          <w:lang w:eastAsia="en-US"/>
-        </w:rPr>
         <w:drawing>
           <wp:inline distT="0" distB="0" distL="114300" distR="114300" wp14:anchorId="390B6450" wp14:editId="051432EC">
             <wp:extent cx="4162425" cy="1575435"/>
@@ -666,74 +936,74 @@
         <w:rPr>
           <w:sz w:val="24"/>
         </w:rPr>
+        <w:t xml:space="preserve">5. </w:t>
+      </w:r>
+    </w:p>
+    <w:p>
+      <w:pPr>
+        <w:rPr>
+          <w:sz w:val="24"/>
+        </w:rPr>
+      </w:pPr>
+      <w:r>
+        <w:rPr>
+          <w:sz w:val="24"/>
+        </w:rPr>
+        <w:t>Code Smell: Type Checking</w:t>
+      </w:r>
+    </w:p>
+    <w:p>
+      <w:pPr>
+        <w:rPr>
+          <w:sz w:val="24"/>
+        </w:rPr>
+      </w:pPr>
+      <w:r>
+        <w:rPr>
+          <w:sz w:val="24"/>
+        </w:rPr>
+        <w:t>Class: Main.java</w:t>
+      </w:r>
+    </w:p>
+    <w:p>
+      <w:pPr>
+        <w:rPr>
+          <w:sz w:val="24"/>
+        </w:rPr>
+      </w:pPr>
+      <w:r>
+        <w:rPr>
+          <w:sz w:val="24"/>
+        </w:rPr>
+        <w:t>Method: mouseClicked</w:t>
+      </w:r>
+    </w:p>
+    <w:p>
+      <w:pPr>
+        <w:rPr>
+          <w:sz w:val="24"/>
+        </w:rPr>
+      </w:pPr>
+      <w:r>
+        <w:rPr>
+          <w:sz w:val="24"/>
+        </w:rPr>
+        <w:t xml:space="preserve">Re-factoring: Replace Conditional with Polymorphism </w:t>
+      </w:r>
+    </w:p>
+    <w:p>
+      <w:pPr>
+        <w:rPr>
+          <w:sz w:val="24"/>
+        </w:rPr>
+      </w:pPr>
+      <w:r>
+        <w:rPr>
+          <w:noProof/>
+          <w:sz w:val="24"/>
+          <w:lang w:eastAsia="en-US"/>
+        </w:rPr>
         <w:lastRenderedPageBreak/>
-        <w:t xml:space="preserve">5. </w:t>
-      </w:r>
-    </w:p>
-    <w:p>
-      <w:pPr>
-        <w:rPr>
-          <w:sz w:val="24"/>
-        </w:rPr>
-      </w:pPr>
-      <w:r>
-        <w:rPr>
-          <w:sz w:val="24"/>
-        </w:rPr>
-        <w:t>Code Smell: Type Checking</w:t>
-      </w:r>
-    </w:p>
-    <w:p>
-      <w:pPr>
-        <w:rPr>
-          <w:sz w:val="24"/>
-        </w:rPr>
-      </w:pPr>
-      <w:r>
-        <w:rPr>
-          <w:sz w:val="24"/>
-        </w:rPr>
-        <w:t>Class: Main.java</w:t>
-      </w:r>
-    </w:p>
-    <w:p>
-      <w:pPr>
-        <w:rPr>
-          <w:sz w:val="24"/>
-        </w:rPr>
-      </w:pPr>
-      <w:r>
-        <w:rPr>
-          <w:sz w:val="24"/>
-        </w:rPr>
-        <w:t>Method: mouseClicked</w:t>
-      </w:r>
-    </w:p>
-    <w:p>
-      <w:pPr>
-        <w:rPr>
-          <w:sz w:val="24"/>
-        </w:rPr>
-      </w:pPr>
-      <w:r>
-        <w:rPr>
-          <w:sz w:val="24"/>
-        </w:rPr>
-        <w:t xml:space="preserve">Re-factoring: Replace Conditional with Polymorphism </w:t>
-      </w:r>
-    </w:p>
-    <w:p>
-      <w:pPr>
-        <w:rPr>
-          <w:sz w:val="24"/>
-        </w:rPr>
-      </w:pPr>
-      <w:r>
-        <w:rPr>
-          <w:noProof/>
-          <w:sz w:val="24"/>
-          <w:lang w:eastAsia="en-US"/>
-        </w:rPr>
         <w:drawing>
           <wp:inline distT="0" distB="0" distL="114300" distR="114300" wp14:anchorId="42610FCF" wp14:editId="20A84AC6">
             <wp:extent cx="5271770" cy="1291590"/>
@@ -1011,67 +1281,61 @@
         <w:rPr>
           <w:sz w:val="24"/>
         </w:rPr>
+        <w:t xml:space="preserve">7. </w:t>
+      </w:r>
+    </w:p>
+    <w:p>
+      <w:pPr>
+        <w:rPr>
+          <w:sz w:val="24"/>
+        </w:rPr>
+      </w:pPr>
+      <w:r>
+        <w:rPr>
+          <w:sz w:val="24"/>
+        </w:rPr>
+        <w:t>Code Smell: God Class</w:t>
+      </w:r>
+    </w:p>
+    <w:p>
+      <w:pPr>
+        <w:rPr>
+          <w:sz w:val="24"/>
+        </w:rPr>
+      </w:pPr>
+      <w:r>
+        <w:rPr>
+          <w:sz w:val="24"/>
+        </w:rPr>
+        <w:t>Class: Main.java</w:t>
+      </w:r>
+    </w:p>
+    <w:p>
+      <w:pPr>
+        <w:rPr>
+          <w:sz w:val="24"/>
+        </w:rPr>
+      </w:pPr>
+      <w:r>
+        <w:rPr>
+          <w:sz w:val="24"/>
+        </w:rPr>
+        <w:t>Re-factoring: Extract Class</w:t>
+      </w:r>
+    </w:p>
+    <w:p>
+      <w:pPr>
+        <w:rPr>
+          <w:sz w:val="24"/>
+        </w:rPr>
+      </w:pPr>
+      <w:r>
+        <w:rPr>
+          <w:noProof/>
+          <w:sz w:val="24"/>
+          <w:lang w:eastAsia="en-US"/>
+        </w:rPr>
         <w:lastRenderedPageBreak/>
-        <w:t xml:space="preserve">7. </w:t>
-      </w:r>
-    </w:p>
-    <w:p>
-      <w:pPr>
-        <w:rPr>
-          <w:sz w:val="24"/>
-        </w:rPr>
-      </w:pPr>
-      <w:r>
-        <w:rPr>
-          <w:sz w:val="24"/>
-        </w:rPr>
-        <w:t>Code Smell: God Class</w:t>
-      </w:r>
-    </w:p>
-    <w:p>
-      <w:pPr>
-        <w:rPr>
-          <w:sz w:val="24"/>
-        </w:rPr>
-      </w:pPr>
-      <w:r>
-        <w:rPr>
-          <w:sz w:val="24"/>
-        </w:rPr>
-        <w:t>Class: Main.java</w:t>
-      </w:r>
-    </w:p>
-    <w:p>
-      <w:pPr>
-        <w:rPr>
-          <w:sz w:val="24"/>
-        </w:rPr>
-      </w:pPr>
-      <w:r>
-        <w:rPr>
-          <w:sz w:val="24"/>
-        </w:rPr>
-        <w:t>Re-factoring: Extract</w:t>
-      </w:r>
-      <w:r>
-        <w:rPr>
-          <w:sz w:val="24"/>
-        </w:rPr>
-        <w:t xml:space="preserve"> Class</w:t>
-      </w:r>
-    </w:p>
-    <w:p>
-      <w:pPr>
-        <w:rPr>
-          <w:sz w:val="24"/>
-        </w:rPr>
-      </w:pPr>
-      <w:r>
-        <w:rPr>
-          <w:noProof/>
-          <w:sz w:val="24"/>
-          <w:lang w:eastAsia="en-US"/>
-        </w:rPr>
         <w:drawing>
           <wp:inline distT="0" distB="0" distL="114300" distR="114300" wp14:anchorId="4FE24220" wp14:editId="360FB412">
             <wp:extent cx="5694680" cy="2275205"/>
@@ -1147,13 +1411,7 @@
         <w:rPr>
           <w:sz w:val="24"/>
         </w:rPr>
-        <w:t xml:space="preserve">Code Smell: </w:t>
-      </w:r>
-      <w:r>
-        <w:rPr>
-          <w:sz w:val="24"/>
-        </w:rPr>
-        <w:t>Java naming convention violated</w:t>
+        <w:t>Code Smell: Java naming convention violated</w:t>
       </w:r>
     </w:p>
     <w:p>
@@ -1179,13 +1437,7 @@
         <w:rPr>
           <w:sz w:val="24"/>
         </w:rPr>
-        <w:t xml:space="preserve">Re-factoring: </w:t>
-      </w:r>
-      <w:r>
-        <w:rPr>
-          <w:sz w:val="24"/>
-        </w:rPr>
-        <w:t>Use meaningful names</w:t>
+        <w:t>Re-factoring: Use meaningful names</w:t>
       </w:r>
     </w:p>
     <w:p>
@@ -1325,13 +1577,7 @@
         <w:rPr>
           <w:sz w:val="24"/>
         </w:rPr>
-        <w:t xml:space="preserve">Re-factoring: </w:t>
-      </w:r>
-      <w:r>
-        <w:rPr>
-          <w:sz w:val="24"/>
-        </w:rPr>
-        <w:t>U</w:t>
+        <w:t>Re-factoring: U</w:t>
       </w:r>
       <w:r>
         <w:rPr>
@@ -1483,13 +1729,7 @@
         <w:rPr>
           <w:sz w:val="24"/>
         </w:rPr>
-        <w:t>Re-factoring:</w:t>
-      </w:r>
-      <w:r>
-        <w:rPr>
-          <w:sz w:val="24"/>
-        </w:rPr>
-        <w:t xml:space="preserve"> </w:t>
+        <w:t xml:space="preserve">Re-factoring: </w:t>
       </w:r>
       <w:r>
         <w:rPr>
@@ -1591,65 +1831,53 @@
         <w:rPr>
           <w:sz w:val="24"/>
         </w:rPr>
+        <w:t xml:space="preserve">11. </w:t>
+      </w:r>
+    </w:p>
+    <w:p>
+      <w:pPr>
+        <w:rPr>
+          <w:sz w:val="24"/>
+        </w:rPr>
+      </w:pPr>
+      <w:r>
+        <w:rPr>
+          <w:sz w:val="24"/>
+        </w:rPr>
+        <w:t xml:space="preserve">Code Smell: </w:t>
+      </w:r>
+      <w:r>
+        <w:rPr>
+          <w:sz w:val="24"/>
+        </w:rPr>
+        <w:t>Action level scope is defined for the variables which are used locally in one function only.</w:t>
+      </w:r>
+    </w:p>
+    <w:p>
+      <w:pPr>
+        <w:rPr>
+          <w:sz w:val="24"/>
+        </w:rPr>
+      </w:pPr>
+      <w:r>
+        <w:rPr>
+          <w:sz w:val="24"/>
+        </w:rPr>
+        <w:t>Class: Main.java</w:t>
+      </w:r>
+    </w:p>
+    <w:p>
+      <w:pPr>
+        <w:rPr>
+          <w:sz w:val="24"/>
+        </w:rPr>
+      </w:pPr>
+      <w:r>
+        <w:rPr>
+          <w:sz w:val="24"/>
+        </w:rPr>
         <w:lastRenderedPageBreak/>
-        <w:t xml:space="preserve">11. </w:t>
-      </w:r>
-    </w:p>
-    <w:p>
-      <w:pPr>
-        <w:rPr>
-          <w:sz w:val="24"/>
-        </w:rPr>
-      </w:pPr>
-      <w:r>
-        <w:rPr>
-          <w:sz w:val="24"/>
-        </w:rPr>
-        <w:t>Code Smell:</w:t>
-      </w:r>
-      <w:r>
-        <w:rPr>
-          <w:sz w:val="24"/>
-        </w:rPr>
-        <w:t xml:space="preserve"> </w:t>
-      </w:r>
-      <w:r>
-        <w:rPr>
-          <w:sz w:val="24"/>
-        </w:rPr>
-        <w:t>Action level scope is defined for the variables which are used locally in one function only.</w:t>
-      </w:r>
-    </w:p>
-    <w:p>
-      <w:pPr>
-        <w:rPr>
-          <w:sz w:val="24"/>
-        </w:rPr>
-      </w:pPr>
-      <w:r>
-        <w:rPr>
-          <w:sz w:val="24"/>
-        </w:rPr>
-        <w:t>Class: Main.java</w:t>
-      </w:r>
-    </w:p>
-    <w:p>
-      <w:pPr>
-        <w:rPr>
-          <w:sz w:val="24"/>
-        </w:rPr>
-      </w:pPr>
-      <w:r>
-        <w:rPr>
-          <w:sz w:val="24"/>
-        </w:rPr>
-        <w:t>Re-factoring:</w:t>
-      </w:r>
-      <w:r>
-        <w:rPr>
-          <w:sz w:val="24"/>
-        </w:rPr>
-        <w:t xml:space="preserve"> </w:t>
+        <w:t xml:space="preserve">Re-factoring: </w:t>
       </w:r>
       <w:r>
         <w:rPr>
@@ -1673,13 +1901,7 @@
         <w:rPr>
           <w:sz w:val="24"/>
         </w:rPr>
-        <w:t xml:space="preserve"> </w:t>
-      </w:r>
-      <w:r>
-        <w:rPr>
-          <w:sz w:val="24"/>
-        </w:rPr>
-        <w:t>'bscroll'</w:t>
+        <w:t xml:space="preserve"> 'bscroll'</w:t>
       </w:r>
       <w:r>
         <w:rPr>
@@ -1939,19 +2161,7 @@
         <w:rPr>
           <w:sz w:val="24"/>
         </w:rPr>
-        <w:t>Code Smell:</w:t>
-      </w:r>
-      <w:r>
-        <w:rPr>
-          <w:sz w:val="24"/>
-        </w:rPr>
-        <w:t xml:space="preserve"> Method Chaining</w:t>
-      </w:r>
-      <w:r>
-        <w:rPr>
-          <w:sz w:val="24"/>
-        </w:rPr>
-        <w:t>.</w:t>
+        <w:t>Code Smell: Method Chaining.</w:t>
       </w:r>
     </w:p>
     <w:p>
@@ -2239,79 +2449,61 @@
         <w:rPr>
           <w:sz w:val="24"/>
         </w:rPr>
+        <w:t xml:space="preserve">15. </w:t>
+      </w:r>
+    </w:p>
+    <w:p>
+      <w:pPr>
+        <w:rPr>
+          <w:sz w:val="24"/>
+        </w:rPr>
+      </w:pPr>
+      <w:r>
+        <w:rPr>
+          <w:sz w:val="24"/>
+        </w:rPr>
+        <w:t>Code Smell: Useless parentheses.</w:t>
+      </w:r>
+    </w:p>
+    <w:p>
+      <w:pPr>
+        <w:rPr>
+          <w:sz w:val="24"/>
+        </w:rPr>
+      </w:pPr>
+      <w:r>
+        <w:rPr>
+          <w:sz w:val="24"/>
+        </w:rPr>
+        <w:t>Class: King.java</w:t>
+      </w:r>
+    </w:p>
+    <w:p>
+      <w:pPr>
+        <w:rPr>
+          <w:sz w:val="24"/>
+        </w:rPr>
+      </w:pPr>
+      <w:r>
+        <w:rPr>
+          <w:sz w:val="24"/>
+        </w:rPr>
+        <w:t>Re-factoring: Do not use extra parenthesis.</w:t>
+      </w:r>
+    </w:p>
+    <w:p>
+      <w:pPr>
+        <w:rPr>
+          <w:sz w:val="24"/>
+        </w:rPr>
+      </w:pPr>
+      <w:r>
+        <w:rPr>
+          <w:noProof/>
+          <w:sz w:val="24"/>
+          <w:lang w:eastAsia="en-US"/>
+        </w:rPr>
         <w:lastRenderedPageBreak/>
-        <w:t>15</w:t>
-      </w:r>
-      <w:r>
-        <w:rPr>
-          <w:sz w:val="24"/>
-        </w:rPr>
-        <w:t xml:space="preserve">. </w:t>
-      </w:r>
-    </w:p>
-    <w:p>
-      <w:pPr>
-        <w:rPr>
-          <w:sz w:val="24"/>
-        </w:rPr>
-      </w:pPr>
-      <w:r>
-        <w:rPr>
-          <w:sz w:val="24"/>
-        </w:rPr>
-        <w:t xml:space="preserve">Code Smell: </w:t>
-      </w:r>
-      <w:r>
-        <w:rPr>
-          <w:sz w:val="24"/>
-        </w:rPr>
-        <w:t>Useless parentheses.</w:t>
-      </w:r>
-    </w:p>
-    <w:p>
-      <w:pPr>
-        <w:rPr>
-          <w:sz w:val="24"/>
-        </w:rPr>
-      </w:pPr>
-      <w:r>
-        <w:rPr>
-          <w:sz w:val="24"/>
-        </w:rPr>
-        <w:t>Class: King.java</w:t>
-      </w:r>
-    </w:p>
-    <w:p>
-      <w:pPr>
-        <w:rPr>
-          <w:sz w:val="24"/>
-        </w:rPr>
-      </w:pPr>
-      <w:r>
-        <w:rPr>
-          <w:sz w:val="24"/>
-        </w:rPr>
-        <w:t xml:space="preserve">Re-factoring: </w:t>
-      </w:r>
-      <w:r>
-        <w:rPr>
-          <w:sz w:val="24"/>
-        </w:rPr>
-        <w:t>Do not use extra parenthesis.</w:t>
-      </w:r>
-    </w:p>
-    <w:p>
-      <w:pPr>
-        <w:rPr>
-          <w:sz w:val="24"/>
-        </w:rPr>
-      </w:pPr>
-      <w:r>
-        <w:rPr>
-          <w:noProof/>
-          <w:sz w:val="24"/>
-          <w:lang w:eastAsia="en-US"/>
-        </w:rPr>
         <w:drawing>
           <wp:inline distT="0" distB="0" distL="0" distR="0" wp14:anchorId="10005A1A" wp14:editId="788D5901">
             <wp:extent cx="5269865" cy="506730"/>
@@ -2405,63 +2597,33 @@
         <w:rPr>
           <w:sz w:val="24"/>
         </w:rPr>
-        <w:t xml:space="preserve">Code Smell: </w:t>
-      </w:r>
-      <w:r>
-        <w:rPr>
-          <w:sz w:val="24"/>
-        </w:rPr>
-        <w:t>Unnecessary long comment</w:t>
-      </w:r>
-      <w:r>
-        <w:rPr>
-          <w:sz w:val="24"/>
-        </w:rPr>
-        <w:t>.</w:t>
-      </w:r>
-    </w:p>
-    <w:p>
-      <w:pPr>
-        <w:rPr>
-          <w:sz w:val="24"/>
-        </w:rPr>
-      </w:pPr>
-      <w:r>
-        <w:rPr>
-          <w:sz w:val="24"/>
-        </w:rPr>
-        <w:t xml:space="preserve">Class: </w:t>
-      </w:r>
-      <w:r>
-        <w:rPr>
-          <w:sz w:val="24"/>
-        </w:rPr>
-        <w:t>Time</w:t>
-      </w:r>
-      <w:r>
-        <w:rPr>
-          <w:sz w:val="24"/>
-        </w:rPr>
-        <w:t>.java</w:t>
-      </w:r>
-    </w:p>
-    <w:p>
-      <w:pPr>
-        <w:rPr>
-          <w:sz w:val="24"/>
-        </w:rPr>
-      </w:pPr>
-      <w:r>
-        <w:rPr>
-          <w:sz w:val="24"/>
-        </w:rPr>
-        <w:t xml:space="preserve">Re-factoring: </w:t>
-      </w:r>
-      <w:r>
-        <w:rPr>
-          <w:sz w:val="24"/>
-        </w:rPr>
-        <w:t>Do not use comments. Instead function or class name should be descriptive.</w:t>
+        <w:t>Code Smell: Unnecessary long comment.</w:t>
+      </w:r>
+    </w:p>
+    <w:p>
+      <w:pPr>
+        <w:rPr>
+          <w:sz w:val="24"/>
+        </w:rPr>
+      </w:pPr>
+      <w:r>
+        <w:rPr>
+          <w:sz w:val="24"/>
+        </w:rPr>
+        <w:t>Class: Time.java</w:t>
+      </w:r>
+    </w:p>
+    <w:p>
+      <w:pPr>
+        <w:rPr>
+          <w:sz w:val="24"/>
+        </w:rPr>
+      </w:pPr>
+      <w:r>
+        <w:rPr>
+          <w:sz w:val="24"/>
+        </w:rPr>
+        <w:t>Re-factoring: Do not use comments. Instead function or class name should be descriptive.</w:t>
       </w:r>
     </w:p>
     <w:p>
@@ -2552,8 +2714,6 @@
         </w:rPr>
         <w:t>17</w:t>
       </w:r>
-      <w:bookmarkStart w:id="0" w:name="_GoBack"/>
-      <w:bookmarkEnd w:id="0"/>
       <w:r>
         <w:rPr>
           <w:sz w:val="24"/>
@@ -2596,19 +2756,7 @@
         <w:rPr>
           <w:sz w:val="24"/>
         </w:rPr>
-        <w:t xml:space="preserve">Class: </w:t>
-      </w:r>
-      <w:r>
-        <w:rPr>
-          <w:sz w:val="24"/>
-        </w:rPr>
-        <w:t>Knight</w:t>
-      </w:r>
-      <w:r>
-        <w:rPr>
-          <w:sz w:val="24"/>
-        </w:rPr>
-        <w:t>.java</w:t>
+        <w:t>Class: Knight.java</w:t>
       </w:r>
     </w:p>
     <w:p>
@@ -3057,6 +3205,27 @@
       <w:szCs w:val="44"/>
     </w:rPr>
   </w:style>
+  <w:style w:type="paragraph" w:styleId="Heading2">
+    <w:name w:val="heading 2"/>
+    <w:basedOn w:val="Normal"/>
+    <w:next w:val="Normal"/>
+    <w:link w:val="Heading2Char"/>
+    <w:unhideWhenUsed/>
+    <w:qFormat/>
+    <w:rsid w:val="00002722"/>
+    <w:pPr>
+      <w:keepNext/>
+      <w:keepLines/>
+      <w:spacing w:before="40"/>
+      <w:outlineLvl w:val="1"/>
+    </w:pPr>
+    <w:rPr>
+      <w:rFonts w:asciiTheme="majorHAnsi" w:eastAsiaTheme="majorEastAsia" w:hAnsiTheme="majorHAnsi" w:cstheme="majorBidi"/>
+      <w:color w:val="2E74B5" w:themeColor="accent1" w:themeShade="BF"/>
+      <w:sz w:val="26"/>
+      <w:szCs w:val="26"/>
+    </w:rPr>
+  </w:style>
   <w:style w:type="character" w:default="1" w:styleId="DefaultParagraphFont">
     <w:name w:val="Default Paragraph Font"/>
     <w:uiPriority w:val="1"/>
@@ -3093,6 +3262,20 @@
     <w:rPr>
       <w:rFonts w:ascii="Arial" w:eastAsia="黑体" w:hAnsi="Arial" w:cs="Arial"/>
       <w:sz w:val="20"/>
+    </w:rPr>
+  </w:style>
+  <w:style w:type="character" w:customStyle="1" w:styleId="Heading2Char">
+    <w:name w:val="Heading 2 Char"/>
+    <w:basedOn w:val="DefaultParagraphFont"/>
+    <w:link w:val="Heading2"/>
+    <w:rsid w:val="00002722"/>
+    <w:rPr>
+      <w:rFonts w:asciiTheme="majorHAnsi" w:eastAsiaTheme="majorEastAsia" w:hAnsiTheme="majorHAnsi" w:cstheme="majorBidi"/>
+      <w:color w:val="2E74B5" w:themeColor="accent1" w:themeShade="BF"/>
+      <w:kern w:val="2"/>
+      <w:sz w:val="26"/>
+      <w:szCs w:val="26"/>
+      <w:lang w:eastAsia="zh-CN"/>
     </w:rPr>
   </w:style>
 </w:styles>

</xml_diff>